<commit_message>
Add signature image to SCAA
</commit_message>
<xml_diff>
--- a/services/dsrp-api/app/templates/shared_cost_agreement_amendment.docx
+++ b/services/dsrp-api/app/templates/shared_cost_agreement_amendment.docx
@@ -156,13 +156,23 @@
         <w:t>{</w:t>
       </w:r>
       <w:proofErr w:type="spellStart"/>
-      <w:r>
-        <w:rPr>
-          <w:rFonts w:ascii="Calibri" w:hAnsi="Calibri" w:cs="Arial"/>
-          <w:color w:val="000000"/>
-          <w:sz w:val="20"/>
-        </w:rPr>
-        <w:t>d.agreement_no</w:t>
+      <w:proofErr w:type="gramStart"/>
+      <w:r>
+        <w:rPr>
+          <w:rFonts w:ascii="Calibri" w:hAnsi="Calibri" w:cs="Arial"/>
+          <w:color w:val="000000"/>
+          <w:sz w:val="20"/>
+        </w:rPr>
+        <w:t>d.agreement</w:t>
+      </w:r>
+      <w:proofErr w:type="gramEnd"/>
+      <w:r>
+        <w:rPr>
+          <w:rFonts w:ascii="Calibri" w:hAnsi="Calibri" w:cs="Arial"/>
+          <w:color w:val="000000"/>
+          <w:sz w:val="20"/>
+        </w:rPr>
+        <w:t>_no</w:t>
       </w:r>
       <w:proofErr w:type="spellEnd"/>
       <w:r>
@@ -196,13 +206,23 @@
         <w:t>{</w:t>
       </w:r>
       <w:proofErr w:type="spellStart"/>
-      <w:r>
-        <w:rPr>
-          <w:rFonts w:ascii="Calibri" w:hAnsi="Calibri" w:cs="Arial"/>
-          <w:color w:val="000000"/>
-          <w:sz w:val="20"/>
-        </w:rPr>
-        <w:t>d.agreement_date</w:t>
+      <w:proofErr w:type="gramStart"/>
+      <w:r>
+        <w:rPr>
+          <w:rFonts w:ascii="Calibri" w:hAnsi="Calibri" w:cs="Arial"/>
+          <w:color w:val="000000"/>
+          <w:sz w:val="20"/>
+        </w:rPr>
+        <w:t>d.agreement</w:t>
+      </w:r>
+      <w:proofErr w:type="gramEnd"/>
+      <w:r>
+        <w:rPr>
+          <w:rFonts w:ascii="Calibri" w:hAnsi="Calibri" w:cs="Arial"/>
+          <w:color w:val="000000"/>
+          <w:sz w:val="20"/>
+        </w:rPr>
+        <w:t>_date</w:t>
       </w:r>
       <w:proofErr w:type="spellEnd"/>
       <w:r>
@@ -268,6 +288,7 @@
         <w:t>{</w:t>
       </w:r>
       <w:proofErr w:type="spellStart"/>
+      <w:proofErr w:type="gramStart"/>
       <w:r>
         <w:rPr>
           <w:rFonts w:ascii="Calibri" w:hAnsi="Calibri" w:cs="Arial"/>
@@ -275,7 +296,17 @@
           <w:sz w:val="20"/>
           <w:lang w:val="en-CA"/>
         </w:rPr>
-        <w:t>d.applicant_name</w:t>
+        <w:t>d.applicant</w:t>
+      </w:r>
+      <w:proofErr w:type="gramEnd"/>
+      <w:r>
+        <w:rPr>
+          <w:rFonts w:ascii="Calibri" w:hAnsi="Calibri" w:cs="Arial"/>
+          <w:color w:val="000000"/>
+          <w:sz w:val="20"/>
+          <w:lang w:val="en-CA"/>
+        </w:rPr>
+        <w:t>_name</w:t>
       </w:r>
       <w:proofErr w:type="spellEnd"/>
       <w:r>
@@ -299,6 +330,7 @@
         <w:t>{</w:t>
       </w:r>
       <w:proofErr w:type="spellStart"/>
+      <w:proofErr w:type="gramStart"/>
       <w:r>
         <w:rPr>
           <w:rFonts w:ascii="Calibri" w:hAnsi="Calibri" w:cs="Arial"/>
@@ -306,7 +338,17 @@
           <w:sz w:val="20"/>
           <w:lang w:val="en-CA"/>
         </w:rPr>
-        <w:t>d.applicant_company_name</w:t>
+        <w:t>d.applicant</w:t>
+      </w:r>
+      <w:proofErr w:type="gramEnd"/>
+      <w:r>
+        <w:rPr>
+          <w:rFonts w:ascii="Calibri" w:hAnsi="Calibri" w:cs="Arial"/>
+          <w:color w:val="000000"/>
+          <w:sz w:val="20"/>
+          <w:lang w:val="en-CA"/>
+        </w:rPr>
+        <w:t>_company_name</w:t>
       </w:r>
       <w:proofErr w:type="spellEnd"/>
       <w:r>
@@ -335,6 +377,7 @@
         <w:t>{</w:t>
       </w:r>
       <w:proofErr w:type="spellStart"/>
+      <w:proofErr w:type="gramStart"/>
       <w:r>
         <w:rPr>
           <w:rFonts w:ascii="Calibri" w:hAnsi="Calibri" w:cs="Arial"/>
@@ -342,7 +385,17 @@
           <w:sz w:val="20"/>
           <w:lang w:val="en-CA"/>
         </w:rPr>
-        <w:t>d.applicant_address:convCRLF</w:t>
+        <w:t>d.applicant</w:t>
+      </w:r>
+      <w:proofErr w:type="gramEnd"/>
+      <w:r>
+        <w:rPr>
+          <w:rFonts w:ascii="Calibri" w:hAnsi="Calibri" w:cs="Arial"/>
+          <w:color w:val="000000"/>
+          <w:sz w:val="20"/>
+          <w:lang w:val="en-CA"/>
+        </w:rPr>
+        <w:t>_address:convCRLF</w:t>
       </w:r>
       <w:proofErr w:type="spellEnd"/>
       <w:r>
@@ -392,6 +445,7 @@
         <w:t>Dear {</w:t>
       </w:r>
       <w:proofErr w:type="spellStart"/>
+      <w:proofErr w:type="gramStart"/>
       <w:r>
         <w:rPr>
           <w:rFonts w:ascii="Calibri" w:hAnsi="Calibri" w:cs="Arial"/>
@@ -399,7 +453,17 @@
           <w:sz w:val="20"/>
           <w:lang w:val="en-CA"/>
         </w:rPr>
-        <w:t>d.applicant_name</w:t>
+        <w:t>d.applicant</w:t>
+      </w:r>
+      <w:proofErr w:type="gramEnd"/>
+      <w:r>
+        <w:rPr>
+          <w:rFonts w:ascii="Calibri" w:hAnsi="Calibri" w:cs="Arial"/>
+          <w:color w:val="000000"/>
+          <w:sz w:val="20"/>
+          <w:lang w:val="en-CA"/>
+        </w:rPr>
+        <w:t>_name</w:t>
       </w:r>
       <w:proofErr w:type="spellEnd"/>
       <w:r>
@@ -476,12 +540,21 @@
         <w:t>{</w:t>
       </w:r>
       <w:proofErr w:type="spellStart"/>
-      <w:r>
-        <w:rPr>
-          <w:rFonts w:ascii="Calibri" w:hAnsi="Calibri" w:cs="Arial"/>
-          <w:sz w:val="20"/>
-        </w:rPr>
-        <w:t>d.original_agreement_date</w:t>
+      <w:proofErr w:type="gramStart"/>
+      <w:r>
+        <w:rPr>
+          <w:rFonts w:ascii="Calibri" w:hAnsi="Calibri" w:cs="Arial"/>
+          <w:sz w:val="20"/>
+        </w:rPr>
+        <w:t>d.original</w:t>
+      </w:r>
+      <w:proofErr w:type="gramEnd"/>
+      <w:r>
+        <w:rPr>
+          <w:rFonts w:ascii="Calibri" w:hAnsi="Calibri" w:cs="Arial"/>
+          <w:sz w:val="20"/>
+        </w:rPr>
+        <w:t>_agreement_date</w:t>
       </w:r>
       <w:proofErr w:type="spellEnd"/>
       <w:r>
@@ -798,6 +871,70 @@
           <w:sz w:val="20"/>
         </w:rPr>
       </w:pPr>
+      <w:ins w:id="3" w:author="Leinweber, Rachelle R EMLI:EX" w:date="2021-01-29T13:25:00Z">
+        <w:r>
+          <w:rPr>
+            <w:rFonts w:ascii="Calibri" w:hAnsi="Calibri" w:cs="Arial"/>
+            <w:noProof/>
+            <w:sz w:val="20"/>
+          </w:rPr>
+          <w:drawing>
+            <wp:anchor distT="0" distB="0" distL="114300" distR="114300" simplePos="0" relativeHeight="251659264" behindDoc="1" locked="0" layoutInCell="1" allowOverlap="1" wp14:anchorId="7A705F94" wp14:editId="26216F1A">
+              <wp:simplePos x="0" y="0"/>
+              <wp:positionH relativeFrom="margin">
+                <wp:posOffset>0</wp:posOffset>
+              </wp:positionH>
+              <wp:positionV relativeFrom="paragraph">
+                <wp:posOffset>38100</wp:posOffset>
+              </wp:positionV>
+              <wp:extent cx="2210108" cy="409632"/>
+              <wp:effectExtent l="0" t="0" r="0" b="9525"/>
+              <wp:wrapNone/>
+              <wp:docPr id="4" name="Picture 4"/>
+              <wp:cNvGraphicFramePr>
+                <a:graphicFrameLocks xmlns:a="http://schemas.openxmlformats.org/drawingml/2006/main" noChangeAspect="1"/>
+              </wp:cNvGraphicFramePr>
+              <a:graphic xmlns:a="http://schemas.openxmlformats.org/drawingml/2006/main">
+                <a:graphicData uri="http://schemas.openxmlformats.org/drawingml/2006/picture">
+                  <pic:pic xmlns:pic="http://schemas.openxmlformats.org/drawingml/2006/picture">
+                    <pic:nvPicPr>
+                      <pic:cNvPr id="4" name="Black.png"/>
+                      <pic:cNvPicPr/>
+                    </pic:nvPicPr>
+                    <pic:blipFill>
+                      <a:blip r:embed="rId12">
+                        <a:extLst>
+                          <a:ext uri="{28A0092B-C50C-407E-A947-70E740481C1C}">
+                            <a14:useLocalDpi xmlns:a14="http://schemas.microsoft.com/office/drawing/2010/main" val="0"/>
+                          </a:ext>
+                        </a:extLst>
+                      </a:blip>
+                      <a:stretch>
+                        <a:fillRect/>
+                      </a:stretch>
+                    </pic:blipFill>
+                    <pic:spPr>
+                      <a:xfrm>
+                        <a:off x="0" y="0"/>
+                        <a:ext cx="2210108" cy="409632"/>
+                      </a:xfrm>
+                      <a:prstGeom prst="rect">
+                        <a:avLst/>
+                      </a:prstGeom>
+                    </pic:spPr>
+                  </pic:pic>
+                </a:graphicData>
+              </a:graphic>
+              <wp14:sizeRelH relativeFrom="page">
+                <wp14:pctWidth>0</wp14:pctWidth>
+              </wp14:sizeRelH>
+              <wp14:sizeRelV relativeFrom="page">
+                <wp14:pctHeight>0</wp14:pctHeight>
+              </wp14:sizeRelV>
+            </wp:anchor>
+          </w:drawing>
+        </w:r>
+      </w:ins>
     </w:p>
     <w:p>
       <w:pPr>
@@ -1081,13 +1218,23 @@
         <w:t>[Amendment to (</w:t>
       </w:r>
       <w:proofErr w:type="spellStart"/>
-      <w:r>
-        <w:rPr>
-          <w:rFonts w:ascii="Calibri" w:hAnsi="Calibri" w:cs="Arial"/>
-          <w:color w:val="000000"/>
-          <w:sz w:val="20"/>
-        </w:rPr>
-        <w:t>d.agreement_no</w:t>
+      <w:proofErr w:type="gramStart"/>
+      <w:r>
+        <w:rPr>
+          <w:rFonts w:ascii="Calibri" w:hAnsi="Calibri" w:cs="Arial"/>
+          <w:color w:val="000000"/>
+          <w:sz w:val="20"/>
+        </w:rPr>
+        <w:t>d.agreement</w:t>
+      </w:r>
+      <w:proofErr w:type="gramEnd"/>
+      <w:r>
+        <w:rPr>
+          <w:rFonts w:ascii="Calibri" w:hAnsi="Calibri" w:cs="Arial"/>
+          <w:color w:val="000000"/>
+          <w:sz w:val="20"/>
+        </w:rPr>
+        <w:t>_no</w:t>
       </w:r>
       <w:proofErr w:type="spellEnd"/>
       <w:r>
@@ -1228,7 +1375,7 @@
           <w:sz w:val="20"/>
         </w:rPr>
       </w:pPr>
-      <w:bookmarkStart w:id="3" w:name="_Hlk65750018"/>
+      <w:bookmarkStart w:id="4" w:name="_Hlk65750018"/>
       <w:r>
         <w:rPr>
           <w:rFonts w:ascii="Calibri" w:hAnsi="Calibri" w:cs="Arial"/>
@@ -1237,12 +1384,21 @@
         <w:t>{</w:t>
       </w:r>
       <w:proofErr w:type="spellStart"/>
-      <w:r>
-        <w:rPr>
-          <w:rFonts w:ascii="Calibri" w:hAnsi="Calibri" w:cs="Arial"/>
-          <w:sz w:val="20"/>
-        </w:rPr>
-        <w:t>d.applicant_company_name</w:t>
+      <w:proofErr w:type="gramStart"/>
+      <w:r>
+        <w:rPr>
+          <w:rFonts w:ascii="Calibri" w:hAnsi="Calibri" w:cs="Arial"/>
+          <w:sz w:val="20"/>
+        </w:rPr>
+        <w:t>d.applicant</w:t>
+      </w:r>
+      <w:proofErr w:type="gramEnd"/>
+      <w:r>
+        <w:rPr>
+          <w:rFonts w:ascii="Calibri" w:hAnsi="Calibri" w:cs="Arial"/>
+          <w:sz w:val="20"/>
+        </w:rPr>
+        <w:t>_company_name</w:t>
       </w:r>
       <w:proofErr w:type="spellEnd"/>
       <w:r>
@@ -1253,7 +1409,7 @@
         <w:t>}</w:t>
       </w:r>
     </w:p>
-    <w:bookmarkEnd w:id="3"/>
+    <w:bookmarkEnd w:id="4"/>
     <w:p>
       <w:pPr>
         <w:tabs>
@@ -1342,12 +1498,21 @@
         <w:t>{</w:t>
       </w:r>
       <w:proofErr w:type="spellStart"/>
-      <w:r>
-        <w:rPr>
-          <w:rFonts w:ascii="Calibri" w:hAnsi="Calibri" w:cs="Arial"/>
-          <w:sz w:val="20"/>
-        </w:rPr>
-        <w:t>d.original_agreement_date</w:t>
+      <w:proofErr w:type="gramStart"/>
+      <w:r>
+        <w:rPr>
+          <w:rFonts w:ascii="Calibri" w:hAnsi="Calibri" w:cs="Arial"/>
+          <w:sz w:val="20"/>
+        </w:rPr>
+        <w:t>d.original</w:t>
+      </w:r>
+      <w:proofErr w:type="gramEnd"/>
+      <w:r>
+        <w:rPr>
+          <w:rFonts w:ascii="Calibri" w:hAnsi="Calibri" w:cs="Arial"/>
+          <w:sz w:val="20"/>
+        </w:rPr>
+        <w:t>_agreement_date</w:t>
       </w:r>
       <w:proofErr w:type="spellEnd"/>
       <w:r>
@@ -1481,7 +1646,23 @@
           <w:rFonts w:ascii="Calibri" w:hAnsi="Calibri" w:cs="Arial"/>
           <w:sz w:val="20"/>
         </w:rPr>
-        <w:t>the “Approved Well Project Information” attached to the Letter (as such term is defined in the Agreement) and replacing it with the  “Approved Well Project Information” attached as Appendix 1 to this amending</w:t>
+        <w:t xml:space="preserve">the “Approved Well Project Information” attached to the Letter (as such term is defined in the Agreement) and replacing it with </w:t>
+      </w:r>
+      <w:proofErr w:type="gramStart"/>
+      <w:r>
+        <w:rPr>
+          <w:rFonts w:ascii="Calibri" w:hAnsi="Calibri" w:cs="Arial"/>
+          <w:sz w:val="20"/>
+        </w:rPr>
+        <w:t>the  “</w:t>
+      </w:r>
+      <w:proofErr w:type="gramEnd"/>
+      <w:r>
+        <w:rPr>
+          <w:rFonts w:ascii="Calibri" w:hAnsi="Calibri" w:cs="Arial"/>
+          <w:sz w:val="20"/>
+        </w:rPr>
+        <w:t>Approved Well Project Information” attached as Appendix 1 to this amending</w:t>
       </w:r>
       <w:r>
         <w:rPr>
@@ -1606,12 +1787,21 @@
         <w:t>{</w:t>
       </w:r>
       <w:proofErr w:type="spellStart"/>
-      <w:r>
-        <w:rPr>
-          <w:rFonts w:ascii="Calibri" w:hAnsi="Calibri" w:cs="Arial"/>
-          <w:sz w:val="20"/>
-        </w:rPr>
-        <w:t>d.applicant_company_name</w:t>
+      <w:proofErr w:type="gramStart"/>
+      <w:r>
+        <w:rPr>
+          <w:rFonts w:ascii="Calibri" w:hAnsi="Calibri" w:cs="Arial"/>
+          <w:sz w:val="20"/>
+        </w:rPr>
+        <w:t>d.applicant</w:t>
+      </w:r>
+      <w:proofErr w:type="gramEnd"/>
+      <w:r>
+        <w:rPr>
+          <w:rFonts w:ascii="Calibri" w:hAnsi="Calibri" w:cs="Arial"/>
+          <w:sz w:val="20"/>
+        </w:rPr>
+        <w:t>_company_name</w:t>
       </w:r>
       <w:proofErr w:type="spellEnd"/>
       <w:r>
@@ -2253,12 +2443,21 @@
         <w:t>{</w:t>
       </w:r>
       <w:proofErr w:type="spellStart"/>
+      <w:proofErr w:type="gramStart"/>
       <w:r>
         <w:rPr>
           <w:rFonts w:ascii="Calibri" w:hAnsi="Calibri"/>
           <w:sz w:val="20"/>
         </w:rPr>
-        <w:t>d.formatted_well_sites:convCRLF</w:t>
+        <w:t>d.formatted</w:t>
+      </w:r>
+      <w:proofErr w:type="gramEnd"/>
+      <w:r>
+        <w:rPr>
+          <w:rFonts w:ascii="Calibri" w:hAnsi="Calibri"/>
+          <w:sz w:val="20"/>
+        </w:rPr>
+        <w:t>_well_sites:convCRLF</w:t>
       </w:r>
       <w:proofErr w:type="spellEnd"/>
       <w:r>
@@ -2285,7 +2484,7 @@
       </w:pPr>
     </w:p>
     <w:sectPr>
-      <w:footerReference w:type="default" r:id="rId12"/>
+      <w:footerReference w:type="default" r:id="rId13"/>
       <w:pgSz w:w="12240" w:h="15840"/>
       <w:pgMar w:top="777" w:right="1797" w:bottom="1134" w:left="1797" w:header="0" w:footer="720" w:gutter="0"/>
       <w:cols w:space="720"/>
@@ -2324,7 +2523,7 @@
         <w:color w:val="FF0000"/>
       </w:rPr>
     </w:pPr>
-    <w:bookmarkStart w:id="4" w:name="__DdeLink__668_3819375287"/>
+    <w:bookmarkStart w:id="5" w:name="__DdeLink__668_3819375287"/>
     <w:r>
       <w:rPr>
         <w:rFonts w:ascii="Calibri" w:hAnsi="Calibri" w:cs="Arial"/>
@@ -2372,6 +2571,7 @@
       <w:t>{</w:t>
     </w:r>
     <w:proofErr w:type="spellStart"/>
+    <w:proofErr w:type="gramStart"/>
     <w:r>
       <w:rPr>
         <w:rFonts w:ascii="Calibri" w:hAnsi="Calibri" w:cs="Arial"/>
@@ -2380,9 +2580,9 @@
         <w:sz w:val="20"/>
         <w:lang w:val="en-CA"/>
       </w:rPr>
-      <w:t>d.applicant_name</w:t>
+      <w:t>d.applicant</w:t>
     </w:r>
-    <w:proofErr w:type="spellEnd"/>
+    <w:proofErr w:type="gramEnd"/>
     <w:r>
       <w:rPr>
         <w:rFonts w:ascii="Calibri" w:hAnsi="Calibri" w:cs="Arial"/>
@@ -2391,9 +2591,20 @@
         <w:sz w:val="20"/>
         <w:lang w:val="en-CA"/>
       </w:rPr>
+      <w:t>_name</w:t>
+    </w:r>
+    <w:proofErr w:type="spellEnd"/>
+    <w:r>
+      <w:rPr>
+        <w:rFonts w:ascii="Calibri" w:hAnsi="Calibri" w:cs="Arial"/>
+        <w:i/>
+        <w:color w:val="FF0000"/>
+        <w:sz w:val="20"/>
+        <w:lang w:val="en-CA"/>
+      </w:rPr>
       <w:t>}</w:t>
     </w:r>
-    <w:bookmarkEnd w:id="4"/>
+    <w:bookmarkEnd w:id="5"/>
   </w:p>
   <w:p>
     <w:pPr>
@@ -3273,6 +3484,14 @@
     <w:abstractNumId w:val="7"/>
   </w:num>
 </w:numbering>
+</file>
+
+<file path=word/people.xml><?xml version="1.0" encoding="utf-8"?>
+<w15:people xmlns:wpc="http://schemas.microsoft.com/office/word/2010/wordprocessingCanvas" xmlns:cx="http://schemas.microsoft.com/office/drawing/2014/chartex" xmlns:cx1="http://schemas.microsoft.com/office/drawing/2015/9/8/chartex" xmlns:cx2="http://schemas.microsoft.com/office/drawing/2015/10/21/chartex" xmlns:cx3="http://schemas.microsoft.com/office/drawing/2016/5/9/chartex" xmlns:cx4="http://schemas.microsoft.com/office/drawing/2016/5/10/chartex" xmlns:cx5="http://schemas.microsoft.com/office/drawing/2016/5/11/chartex" xmlns:cx6="http://schemas.microsoft.com/office/drawing/2016/5/12/chartex" xmlns:cx7="http://schemas.microsoft.com/office/drawing/2016/5/13/chartex" xmlns:cx8="http://schemas.microsoft.com/office/drawing/2016/5/14/chartex" xmlns:mc="http://schemas.openxmlformats.org/markup-compatibility/2006" xmlns:aink="http://schemas.microsoft.com/office/drawing/2016/ink" xmlns:am3d="http://schemas.microsoft.com/office/drawing/2017/model3d" xmlns:o="urn:schemas-microsoft-com:office:office" xmlns:r="http://schemas.openxmlformats.org/officeDocument/2006/relationships" xmlns:m="http://schemas.openxmlformats.org/officeDocument/2006/math" xmlns:v="urn:schemas-microsoft-com:vml" xmlns:wp14="http://schemas.microsoft.com/office/word/2010/wordprocessingDrawing" xmlns:wp="http://schemas.openxmlformats.org/drawingml/2006/wordprocessingDrawing" xmlns:w10="urn:schemas-microsoft-com:office:word" xmlns:w="http://schemas.openxmlformats.org/wordprocessingml/2006/main" xmlns:w14="http://schemas.microsoft.com/office/word/2010/wordml" xmlns:w15="http://schemas.microsoft.com/office/word/2012/wordml" xmlns:w16cex="http://schemas.microsoft.com/office/word/2018/wordml/cex" xmlns:w16cid="http://schemas.microsoft.com/office/word/2016/wordml/cid" xmlns:w16="http://schemas.microsoft.com/office/word/2018/wordml" xmlns:w16se="http://schemas.microsoft.com/office/word/2015/wordml/symex" xmlns:wpg="http://schemas.microsoft.com/office/word/2010/wordprocessingGroup" xmlns:wpi="http://schemas.microsoft.com/office/word/2010/wordprocessingInk" xmlns:wne="http://schemas.microsoft.com/office/word/2006/wordml" xmlns:wps="http://schemas.microsoft.com/office/word/2010/wordprocessingShape" mc:Ignorable="w14 w15 w16se w16cid w16 w16cex wp14">
+  <w15:person w15:author="Leinweber, Rachelle R EMLI:EX">
+    <w15:presenceInfo w15:providerId="AD" w15:userId="S::Rachelle.Leinweber@gov.bc.ca::34be282e-6ff2-44dc-8e3e-3521cfaa283d"/>
+  </w15:person>
+</w15:people>
 </file>
 
 <file path=word/styles.xml><?xml version="1.0" encoding="utf-8"?>
@@ -4312,10 +4531,6 @@
 </file>
 
 <file path=customXml/item1.xml><?xml version="1.0" encoding="utf-8"?>
-<b:Sources xmlns:b="http://schemas.openxmlformats.org/officeDocument/2006/bibliography" xmlns="http://schemas.openxmlformats.org/officeDocument/2006/bibliography" SelectedStyle="\APASixthEditionOfficeOnline.xsl" StyleName="APA" Version="6"/>
-</file>
-
-<file path=customXml/item2.xml><?xml version="1.0" encoding="utf-8"?>
 <?mso-contentType ?>
 <FormTemplates xmlns="http://schemas.microsoft.com/sharepoint/v3/contenttype/forms">
   <Display>DocumentLibraryForm</Display>
@@ -4324,16 +4539,11 @@
 </FormTemplates>
 </file>
 
-<file path=customXml/item3.xml><?xml version="1.0" encoding="utf-8"?>
-<p:properties xmlns:p="http://schemas.microsoft.com/office/2006/metadata/properties" xmlns:xsi="http://www.w3.org/2001/XMLSchema-instance" xmlns:pc="http://schemas.microsoft.com/office/infopath/2007/PartnerControls">
-  <documentManagement>
-    <Item xmlns="9bd89863-55d5-4885-aa93-b1437c76bca5" xsi:nil="true"/>
-    <DisplayOrder xmlns="9bd89863-55d5-4885-aa93-b1437c76bca5">131070</DisplayOrder>
-  </documentManagement>
-</p:properties>
+<file path=customXml/item2.xml><?xml version="1.0" encoding="utf-8"?>
+<b:Sources xmlns:b="http://schemas.openxmlformats.org/officeDocument/2006/bibliography" xmlns="http://schemas.openxmlformats.org/officeDocument/2006/bibliography" SelectedStyle="\APASixthEditionOfficeOnline.xsl" StyleName="APA" Version="6"/>
 </file>
 
-<file path=customXml/item4.xml><?xml version="1.0" encoding="utf-8"?>
+<file path=customXml/item3.xml><?xml version="1.0" encoding="utf-8"?>
 <ct:contentTypeSchema xmlns:ct="http://schemas.microsoft.com/office/2006/metadata/contentType" xmlns:ma="http://schemas.microsoft.com/office/2006/metadata/properties/metaAttributes" ct:_="" ma:_="" ma:contentTypeName="Document" ma:contentTypeID="0x010100882D4BA7F6EDA94B8AD59ED710794DF3" ma:contentTypeVersion="" ma:contentTypeDescription="Create a new document." ma:contentTypeScope="" ma:versionID="2b9c737c1d9535fa88319250b54fd80c">
   <xsd:schema xmlns:xsd="http://www.w3.org/2001/XMLSchema" xmlns:xs="http://www.w3.org/2001/XMLSchema" xmlns:p="http://schemas.microsoft.com/office/2006/metadata/properties" xmlns:ns2="3aaeb8ea-11c5-42a3-82a0-f4386a047b89" xmlns:ns3="9bd89863-55d5-4885-aa93-b1437c76bca5" targetNamespace="http://schemas.microsoft.com/office/2006/metadata/properties" ma:root="true" ma:fieldsID="bb1ffa6c956e180fcc2a5c567130761b" ns2:_="" ns3:_="">
     <xsd:import namespace="3aaeb8ea-11c5-42a3-82a0-f4386a047b89"/>
@@ -4490,7 +4700,24 @@
 </ct:contentTypeSchema>
 </file>
 
+<file path=customXml/item4.xml><?xml version="1.0" encoding="utf-8"?>
+<p:properties xmlns:p="http://schemas.microsoft.com/office/2006/metadata/properties" xmlns:xsi="http://www.w3.org/2001/XMLSchema-instance" xmlns:pc="http://schemas.microsoft.com/office/infopath/2007/PartnerControls">
+  <documentManagement>
+    <Item xmlns="9bd89863-55d5-4885-aa93-b1437c76bca5" xsi:nil="true"/>
+    <DisplayOrder xmlns="9bd89863-55d5-4885-aa93-b1437c76bca5">131070</DisplayOrder>
+  </documentManagement>
+</p:properties>
+</file>
+
 <file path=customXml/itemProps1.xml><?xml version="1.0" encoding="utf-8"?>
+<ds:datastoreItem xmlns:ds="http://schemas.openxmlformats.org/officeDocument/2006/customXml" ds:itemID="{65A39973-7200-4CFA-BCD0-153FBACC10FE}">
+  <ds:schemaRefs>
+    <ds:schemaRef ds:uri="http://schemas.microsoft.com/sharepoint/v3/contenttype/forms"/>
+  </ds:schemaRefs>
+</ds:datastoreItem>
+</file>
+
+<file path=customXml/itemProps2.xml><?xml version="1.0" encoding="utf-8"?>
 <ds:datastoreItem xmlns:ds="http://schemas.openxmlformats.org/officeDocument/2006/customXml" ds:itemID="{BB3DC6F7-FFAC-46A9-BC01-8AF800BBB2AA}">
   <ds:schemaRefs>
     <ds:schemaRef ds:uri="http://schemas.openxmlformats.org/officeDocument/2006/bibliography"/>
@@ -4498,25 +4725,7 @@
 </ds:datastoreItem>
 </file>
 
-<file path=customXml/itemProps2.xml><?xml version="1.0" encoding="utf-8"?>
-<ds:datastoreItem xmlns:ds="http://schemas.openxmlformats.org/officeDocument/2006/customXml" ds:itemID="{65A39973-7200-4CFA-BCD0-153FBACC10FE}">
-  <ds:schemaRefs>
-    <ds:schemaRef ds:uri="http://schemas.microsoft.com/sharepoint/v3/contenttype/forms"/>
-  </ds:schemaRefs>
-</ds:datastoreItem>
-</file>
-
 <file path=customXml/itemProps3.xml><?xml version="1.0" encoding="utf-8"?>
-<ds:datastoreItem xmlns:ds="http://schemas.openxmlformats.org/officeDocument/2006/customXml" ds:itemID="{65289488-6772-4282-90C9-BEA2AEF8391B}">
-  <ds:schemaRefs>
-    <ds:schemaRef ds:uri="http://schemas.microsoft.com/office/2006/metadata/properties"/>
-    <ds:schemaRef ds:uri="http://schemas.microsoft.com/office/infopath/2007/PartnerControls"/>
-    <ds:schemaRef ds:uri="9bd89863-55d5-4885-aa93-b1437c76bca5"/>
-  </ds:schemaRefs>
-</ds:datastoreItem>
-</file>
-
-<file path=customXml/itemProps4.xml><?xml version="1.0" encoding="utf-8"?>
 <ds:datastoreItem xmlns:ds="http://schemas.openxmlformats.org/officeDocument/2006/customXml" ds:itemID="{B3B81AED-8973-4E7E-9DE5-4F4BB637A9BD}">
   <ds:schemaRefs>
     <ds:schemaRef ds:uri="http://schemas.microsoft.com/office/2006/metadata/contentType"/>
@@ -4533,4 +4742,14 @@
     <ds:schemaRef ds:uri="http://schemas.microsoft.com/internal/obd"/>
   </ds:schemaRefs>
 </ds:datastoreItem>
+</file>
+
+<file path=customXml/itemProps4.xml><?xml version="1.0" encoding="utf-8"?>
+<ds:datastoreItem xmlns:ds="http://schemas.openxmlformats.org/officeDocument/2006/customXml" ds:itemID="{65289488-6772-4282-90C9-BEA2AEF8391B}">
+  <ds:schemaRefs>
+    <ds:schemaRef ds:uri="http://schemas.microsoft.com/office/2006/metadata/properties"/>
+    <ds:schemaRef ds:uri="http://schemas.microsoft.com/office/infopath/2007/PartnerControls"/>
+    <ds:schemaRef ds:uri="9bd89863-55d5-4885-aa93-b1437c76bca5"/>
+  </ds:schemaRefs>
+</ds:datastoreItem>
 </file>
</xml_diff>